<commit_message>
Client Signoff and Iteration Report 1 done. Minor changes in views
</commit_message>
<xml_diff>
--- a/Client_Signoff/Client Sign Off - Group2.docx
+++ b/Client_Signoff/Client Sign Off - Group2.docx
@@ -97,8 +97,21 @@
         </w:sdtPr>
         <w:sdtContent>
           <w:r>
-            <w:t>Bin Yang, James Arand, Romnick Zinampan</w:t>
+            <w:t xml:space="preserve">Bin Yang, James Arand, </w:t>
           </w:r>
+          <w:proofErr w:type="spellStart"/>
+          <w:r>
+            <w:t>Romnick</w:t>
+          </w:r>
+          <w:proofErr w:type="spellEnd"/>
+          <w:r>
+            <w:t xml:space="preserve"> </w:t>
+          </w:r>
+          <w:proofErr w:type="spellStart"/>
+          <w:r>
+            <w:t>Zinampan</w:t>
+          </w:r>
+          <w:proofErr w:type="spellEnd"/>
         </w:sdtContent>
       </w:sdt>
     </w:p>
@@ -181,15 +194,7 @@
         <w:t xml:space="preserve">Not Applicable (N/A): </w:t>
       </w:r>
       <w:r>
-        <w:t xml:space="preserve">This task either does not apply to the project or you have chosen not to review it as part of the deliverable </w:t>
-      </w:r>
-      <w:proofErr w:type="gramStart"/>
-      <w:r>
-        <w:t>at this time</w:t>
-      </w:r>
-      <w:proofErr w:type="gramEnd"/>
-      <w:r>
-        <w:t>.</w:t>
+        <w:t>This task either does not apply to the project or you have chosen not to review it as part of the deliverable at this time.</w:t>
       </w:r>
     </w:p>
     <w:p>
@@ -1154,7 +1159,7 @@
             </w:rPr>
             <w:id w:val="101931271"/>
             <w14:checkbox>
-              <w14:checked w14:val="0"/>
+              <w14:checked w14:val="1"/>
               <w14:checkedState w14:val="2612" w14:font="MS Gothic"/>
               <w14:uncheckedState w14:val="2610" w14:font="MS Gothic"/>
             </w14:checkbox>
@@ -1179,7 +1184,7 @@
                     <w:color w:val="000000"/>
                     <w:lang w:eastAsia="en-CA"/>
                   </w:rPr>
-                  <w:t>☐</w:t>
+                  <w:t>☒</w:t>
                 </w:r>
               </w:p>
             </w:tc>
@@ -1859,13 +1864,23 @@
                 <w:lang w:eastAsia="en-CA"/>
               </w:rPr>
             </w:pPr>
+            <w:proofErr w:type="spellStart"/>
             <w:r>
               <w:rPr>
                 <w:rFonts w:eastAsia="Times New Roman" w:cstheme="minorHAnsi"/>
                 <w:color w:val="000000"/>
                 <w:lang w:eastAsia="en-CA"/>
               </w:rPr>
-              <w:t>Statechart Diagram(s)</w:t>
+              <w:t>Statechart</w:t>
+            </w:r>
+            <w:proofErr w:type="spellEnd"/>
+            <w:r>
+              <w:rPr>
+                <w:rFonts w:eastAsia="Times New Roman" w:cstheme="minorHAnsi"/>
+                <w:color w:val="000000"/>
+                <w:lang w:eastAsia="en-CA"/>
+              </w:rPr>
+              <w:t xml:space="preserve"> Diagram(s)</w:t>
             </w:r>
           </w:p>
         </w:tc>
@@ -3396,7 +3411,7 @@
             </w:rPr>
             <w:id w:val="1660499050"/>
             <w14:checkbox>
-              <w14:checked w14:val="0"/>
+              <w14:checked w14:val="1"/>
               <w14:checkedState w14:val="2612" w14:font="MS Gothic"/>
               <w14:uncheckedState w14:val="2610" w14:font="MS Gothic"/>
             </w14:checkbox>
@@ -3421,7 +3436,7 @@
                     <w:color w:val="000000"/>
                     <w:lang w:eastAsia="en-CA"/>
                   </w:rPr>
-                  <w:t>☐</w:t>
+                  <w:t>☒</w:t>
                 </w:r>
               </w:p>
             </w:tc>
@@ -4446,7 +4461,7 @@
           <w:placeholder>
             <w:docPart w:val="DefaultPlaceholder_-1854013437"/>
           </w:placeholder>
-          <w:date w:fullDate="2024-02-17T00:00:00Z">
+          <w:date w:fullDate="2024-03-10T00:00:00Z">
             <w:dateFormat w:val="M/d/yyyy"/>
             <w:lid w:val="en-US"/>
             <w:storeMappedDataAs w:val="dateTime"/>
@@ -4462,7 +4477,7 @@
               <w:szCs w:val="24"/>
               <w:lang w:val="en-US" w:eastAsia="en-CA"/>
             </w:rPr>
-            <w:t>2/17/2024</w:t>
+            <w:t>3/10/2024</w:t>
           </w:r>
         </w:sdtContent>
       </w:sdt>
@@ -5671,7 +5686,7 @@
     <w:charset w:val="86"/>
     <w:family w:val="auto"/>
     <w:pitch w:val="variable"/>
-    <w:sig w:usb0="00000001" w:usb1="080E0000" w:usb2="00000010" w:usb3="00000000" w:csb0="00040000" w:csb1="00000000"/>
+    <w:sig w:usb0="00000203" w:usb1="288F0000" w:usb2="00000016" w:usb3="00000000" w:csb0="00040001" w:csb1="00000000"/>
   </w:font>
   <w:font w:name="Calibri Light">
     <w:panose1 w:val="020F0302020204030204"/>
@@ -5763,6 +5778,8 @@
     <w:rsid w:val="00B3527B"/>
     <w:rsid w:val="00C228F9"/>
     <w:rsid w:val="00C87462"/>
+    <w:rsid w:val="00CC7F22"/>
+    <w:rsid w:val="00D82D79"/>
     <w:rsid w:val="00EF3786"/>
     <w:rsid w:val="00F90417"/>
   </w:rsids>

</xml_diff>

<commit_message>
options of status for edit/create page updated. Some style changes in Task Page
</commit_message>
<xml_diff>
--- a/Client_Signoff/Client Sign Off - Group2.docx
+++ b/Client_Signoff/Client Sign Off - Group2.docx
@@ -26,7 +26,7 @@
           <w:placeholder>
             <w:docPart w:val="DefaultPlaceholder_-1854013437"/>
           </w:placeholder>
-          <w:date w:fullDate="2024-01-23T00:00:00Z">
+          <w:date w:fullDate="2024-03-31T00:00:00Z">
             <w:dateFormat w:val="yyyy-MM-dd"/>
             <w:lid w:val="en-CA"/>
             <w:storeMappedDataAs w:val="dateTime"/>
@@ -35,7 +35,7 @@
         </w:sdtPr>
         <w:sdtContent>
           <w:r>
-            <w:t>2024-01-23</w:t>
+            <w:t>2024-03-31</w:t>
           </w:r>
         </w:sdtContent>
       </w:sdt>
@@ -194,7 +194,15 @@
         <w:t xml:space="preserve">Not Applicable (N/A): </w:t>
       </w:r>
       <w:r>
-        <w:t>This task either does not apply to the project or you have chosen not to review it as part of the deliverable at this time.</w:t>
+        <w:t xml:space="preserve">This task either does not apply to the project or you have chosen not to review it as part of the deliverable </w:t>
+      </w:r>
+      <w:proofErr w:type="gramStart"/>
+      <w:r>
+        <w:t>at this time</w:t>
+      </w:r>
+      <w:proofErr w:type="gramEnd"/>
+      <w:r>
+        <w:t>.</w:t>
       </w:r>
     </w:p>
     <w:p>
@@ -1366,7 +1374,7 @@
             </w:rPr>
             <w:id w:val="-1308465579"/>
             <w14:checkbox>
-              <w14:checked w14:val="0"/>
+              <w14:checked w14:val="1"/>
               <w14:checkedState w14:val="2612" w14:font="MS Gothic"/>
               <w14:uncheckedState w14:val="2610" w14:font="MS Gothic"/>
             </w14:checkbox>
@@ -1391,7 +1399,7 @@
                     <w:color w:val="000000"/>
                     <w:lang w:eastAsia="en-CA"/>
                   </w:rPr>
-                  <w:t>☐</w:t>
+                  <w:t>☒</w:t>
                 </w:r>
               </w:p>
             </w:tc>
@@ -1533,7 +1541,7 @@
             </w:rPr>
             <w:id w:val="708846136"/>
             <w14:checkbox>
-              <w14:checked w14:val="0"/>
+              <w14:checked w14:val="1"/>
               <w14:checkedState w14:val="2612" w14:font="MS Gothic"/>
               <w14:uncheckedState w14:val="2610" w14:font="MS Gothic"/>
             </w14:checkbox>
@@ -1558,7 +1566,7 @@
                     <w:color w:val="000000"/>
                     <w:lang w:eastAsia="en-CA"/>
                   </w:rPr>
-                  <w:t>☐</w:t>
+                  <w:t>☒</w:t>
                 </w:r>
               </w:p>
             </w:tc>
@@ -1716,7 +1724,7 @@
             </w:rPr>
             <w:id w:val="440889589"/>
             <w14:checkbox>
-              <w14:checked w14:val="0"/>
+              <w14:checked w14:val="1"/>
               <w14:checkedState w14:val="2612" w14:font="MS Gothic"/>
               <w14:uncheckedState w14:val="2610" w14:font="MS Gothic"/>
             </w14:checkbox>
@@ -1741,7 +1749,7 @@
                     <w:color w:val="000000"/>
                     <w:lang w:eastAsia="en-CA"/>
                   </w:rPr>
-                  <w:t>☐</w:t>
+                  <w:t>☒</w:t>
                 </w:r>
               </w:p>
             </w:tc>
@@ -1893,7 +1901,7 @@
             </w:rPr>
             <w:id w:val="-1309389063"/>
             <w14:checkbox>
-              <w14:checked w14:val="0"/>
+              <w14:checked w14:val="1"/>
               <w14:checkedState w14:val="2612" w14:font="MS Gothic"/>
               <w14:uncheckedState w14:val="2610" w14:font="MS Gothic"/>
             </w14:checkbox>
@@ -1918,7 +1926,7 @@
                     <w:color w:val="000000"/>
                     <w:lang w:eastAsia="en-CA"/>
                   </w:rPr>
-                  <w:t>☐</w:t>
+                  <w:t>☒</w:t>
                 </w:r>
               </w:p>
             </w:tc>
@@ -2060,7 +2068,7 @@
             </w:rPr>
             <w:id w:val="-1073426223"/>
             <w14:checkbox>
-              <w14:checked w14:val="0"/>
+              <w14:checked w14:val="1"/>
               <w14:checkedState w14:val="2612" w14:font="MS Gothic"/>
               <w14:uncheckedState w14:val="2610" w14:font="MS Gothic"/>
             </w14:checkbox>
@@ -2085,7 +2093,7 @@
                     <w:color w:val="000000"/>
                     <w:lang w:eastAsia="en-CA"/>
                   </w:rPr>
-                  <w:t>☐</w:t>
+                  <w:t>☒</w:t>
                 </w:r>
               </w:p>
             </w:tc>
@@ -2227,7 +2235,7 @@
             </w:rPr>
             <w:id w:val="1272967416"/>
             <w14:checkbox>
-              <w14:checked w14:val="0"/>
+              <w14:checked w14:val="1"/>
               <w14:checkedState w14:val="2612" w14:font="MS Gothic"/>
               <w14:uncheckedState w14:val="2610" w14:font="MS Gothic"/>
             </w14:checkbox>
@@ -2252,7 +2260,7 @@
                     <w:color w:val="000000"/>
                     <w:lang w:eastAsia="en-CA"/>
                   </w:rPr>
-                  <w:t>☐</w:t>
+                  <w:t>☒</w:t>
                 </w:r>
               </w:p>
             </w:tc>
@@ -2394,7 +2402,7 @@
             </w:rPr>
             <w:id w:val="-1195227595"/>
             <w14:checkbox>
-              <w14:checked w14:val="0"/>
+              <w14:checked w14:val="1"/>
               <w14:checkedState w14:val="2612" w14:font="MS Gothic"/>
               <w14:uncheckedState w14:val="2610" w14:font="MS Gothic"/>
             </w14:checkbox>
@@ -2419,7 +2427,7 @@
                     <w:color w:val="000000"/>
                     <w:lang w:eastAsia="en-CA"/>
                   </w:rPr>
-                  <w:t>☐</w:t>
+                  <w:t>☒</w:t>
                 </w:r>
               </w:p>
             </w:tc>
@@ -2562,7 +2570,7 @@
             </w:rPr>
             <w:id w:val="-1597403158"/>
             <w14:checkbox>
-              <w14:checked w14:val="0"/>
+              <w14:checked w14:val="1"/>
               <w14:checkedState w14:val="2612" w14:font="MS Gothic"/>
               <w14:uncheckedState w14:val="2610" w14:font="MS Gothic"/>
             </w14:checkbox>
@@ -2587,7 +2595,7 @@
                     <w:color w:val="000000"/>
                     <w:lang w:eastAsia="en-CA"/>
                   </w:rPr>
-                  <w:t>☐</w:t>
+                  <w:t>☒</w:t>
                 </w:r>
               </w:p>
             </w:tc>
@@ -2729,7 +2737,7 @@
             </w:rPr>
             <w:id w:val="1945341584"/>
             <w14:checkbox>
-              <w14:checked w14:val="0"/>
+              <w14:checked w14:val="1"/>
               <w14:checkedState w14:val="2612" w14:font="MS Gothic"/>
               <w14:uncheckedState w14:val="2610" w14:font="MS Gothic"/>
             </w14:checkbox>
@@ -2754,7 +2762,7 @@
                     <w:color w:val="000000"/>
                     <w:lang w:eastAsia="en-CA"/>
                   </w:rPr>
-                  <w:t>☐</w:t>
+                  <w:t>☒</w:t>
                 </w:r>
               </w:p>
             </w:tc>
@@ -3245,7 +3253,7 @@
             </w:rPr>
             <w:id w:val="-1447229382"/>
             <w14:checkbox>
-              <w14:checked w14:val="0"/>
+              <w14:checked w14:val="1"/>
               <w14:checkedState w14:val="2612" w14:font="MS Gothic"/>
               <w14:uncheckedState w14:val="2610" w14:font="MS Gothic"/>
             </w14:checkbox>
@@ -3270,7 +3278,7 @@
                     <w:color w:val="000000"/>
                     <w:lang w:eastAsia="en-CA"/>
                   </w:rPr>
-                  <w:t>☐</w:t>
+                  <w:t>☒</w:t>
                 </w:r>
               </w:p>
             </w:tc>
@@ -3577,7 +3585,7 @@
             </w:rPr>
             <w:id w:val="1892234964"/>
             <w14:checkbox>
-              <w14:checked w14:val="0"/>
+              <w14:checked w14:val="1"/>
               <w14:checkedState w14:val="2612" w14:font="MS Gothic"/>
               <w14:uncheckedState w14:val="2610" w14:font="MS Gothic"/>
             </w14:checkbox>
@@ -3602,7 +3610,7 @@
                     <w:color w:val="000000"/>
                     <w:lang w:eastAsia="en-CA"/>
                   </w:rPr>
-                  <w:t>☐</w:t>
+                  <w:t>☒</w:t>
                 </w:r>
               </w:p>
             </w:tc>
@@ -3743,7 +3751,7 @@
             </w:rPr>
             <w:id w:val="351922932"/>
             <w14:checkbox>
-              <w14:checked w14:val="0"/>
+              <w14:checked w14:val="1"/>
               <w14:checkedState w14:val="2612" w14:font="MS Gothic"/>
               <w14:uncheckedState w14:val="2610" w14:font="MS Gothic"/>
             </w14:checkbox>
@@ -3768,7 +3776,7 @@
                     <w:color w:val="000000"/>
                     <w:lang w:eastAsia="en-CA"/>
                   </w:rPr>
-                  <w:t>☐</w:t>
+                  <w:t>☒</w:t>
                 </w:r>
               </w:p>
             </w:tc>
@@ -4461,7 +4469,7 @@
           <w:placeholder>
             <w:docPart w:val="DefaultPlaceholder_-1854013437"/>
           </w:placeholder>
-          <w:date w:fullDate="2024-03-10T00:00:00Z">
+          <w:date w:fullDate="2024-03-31T00:00:00Z">
             <w:dateFormat w:val="M/d/yyyy"/>
             <w:lid w:val="en-US"/>
             <w:storeMappedDataAs w:val="dateTime"/>
@@ -4477,7 +4485,7 @@
               <w:szCs w:val="24"/>
               <w:lang w:val="en-US" w:eastAsia="en-CA"/>
             </w:rPr>
-            <w:t>3/10/2024</w:t>
+            <w:t>3/31/2024</w:t>
           </w:r>
         </w:sdtContent>
       </w:sdt>
@@ -5771,6 +5779,7 @@
     <w:rsid w:val="00424834"/>
     <w:rsid w:val="004B5F54"/>
     <w:rsid w:val="007043A3"/>
+    <w:rsid w:val="00770FBB"/>
     <w:rsid w:val="0085526B"/>
     <w:rsid w:val="00862491"/>
     <w:rsid w:val="009203C1"/>
@@ -6550,14 +6559,12 @@
 </file>
 
 <file path=customXml/item1.xml><?xml version="1.0" encoding="utf-8"?>
-<p:properties xmlns:p="http://schemas.microsoft.com/office/2006/metadata/properties" xmlns:xsi="http://www.w3.org/2001/XMLSchema-instance" xmlns:pc="http://schemas.microsoft.com/office/infopath/2007/PartnerControls">
-  <documentManagement>
-    <lcf76f155ced4ddcb4097134ff3c332f xmlns="a1e7187b-45d7-4b0b-bba7-dc63b8bbb5b4">
-      <Terms xmlns="http://schemas.microsoft.com/office/infopath/2007/PartnerControls"/>
-    </lcf76f155ced4ddcb4097134ff3c332f>
-    <TaxCatchAll xmlns="65b9d225-16ca-46f6-ae18-b6551cf021c0" xsi:nil="true"/>
-  </documentManagement>
-</p:properties>
+<?mso-contentType ?>
+<FormTemplates xmlns="http://schemas.microsoft.com/sharepoint/v3/contenttype/forms">
+  <Display>DocumentLibraryForm</Display>
+  <Edit>DocumentLibraryForm</Edit>
+  <New>DocumentLibraryForm</New>
+</FormTemplates>
 </file>
 
 <file path=customXml/item2.xml><?xml version="1.0" encoding="utf-8"?>
@@ -6764,21 +6771,20 @@
 </file>
 
 <file path=customXml/item3.xml><?xml version="1.0" encoding="utf-8"?>
-<?mso-contentType ?>
-<FormTemplates xmlns="http://schemas.microsoft.com/sharepoint/v3/contenttype/forms">
-  <Display>DocumentLibraryForm</Display>
-  <Edit>DocumentLibraryForm</Edit>
-  <New>DocumentLibraryForm</New>
-</FormTemplates>
+<p:properties xmlns:p="http://schemas.microsoft.com/office/2006/metadata/properties" xmlns:xsi="http://www.w3.org/2001/XMLSchema-instance" xmlns:pc="http://schemas.microsoft.com/office/infopath/2007/PartnerControls">
+  <documentManagement>
+    <lcf76f155ced4ddcb4097134ff3c332f xmlns="a1e7187b-45d7-4b0b-bba7-dc63b8bbb5b4">
+      <Terms xmlns="http://schemas.microsoft.com/office/infopath/2007/PartnerControls"/>
+    </lcf76f155ced4ddcb4097134ff3c332f>
+    <TaxCatchAll xmlns="65b9d225-16ca-46f6-ae18-b6551cf021c0" xsi:nil="true"/>
+  </documentManagement>
+</p:properties>
 </file>
 
 <file path=customXml/itemProps1.xml><?xml version="1.0" encoding="utf-8"?>
-<ds:datastoreItem xmlns:ds="http://schemas.openxmlformats.org/officeDocument/2006/customXml" ds:itemID="{93340DA4-3338-4C99-B497-DD98A64CD636}">
+<ds:datastoreItem xmlns:ds="http://schemas.openxmlformats.org/officeDocument/2006/customXml" ds:itemID="{1A3BDB84-EC42-4083-80A9-7E39EEF09CE0}">
   <ds:schemaRefs>
-    <ds:schemaRef ds:uri="http://schemas.microsoft.com/office/2006/metadata/properties"/>
-    <ds:schemaRef ds:uri="http://schemas.microsoft.com/office/infopath/2007/PartnerControls"/>
-    <ds:schemaRef ds:uri="a1e7187b-45d7-4b0b-bba7-dc63b8bbb5b4"/>
-    <ds:schemaRef ds:uri="65b9d225-16ca-46f6-ae18-b6551cf021c0"/>
+    <ds:schemaRef ds:uri="http://schemas.microsoft.com/sharepoint/v3/contenttype/forms"/>
   </ds:schemaRefs>
 </ds:datastoreItem>
 </file>
@@ -6803,9 +6809,12 @@
 </file>
 
 <file path=customXml/itemProps3.xml><?xml version="1.0" encoding="utf-8"?>
-<ds:datastoreItem xmlns:ds="http://schemas.openxmlformats.org/officeDocument/2006/customXml" ds:itemID="{1A3BDB84-EC42-4083-80A9-7E39EEF09CE0}">
+<ds:datastoreItem xmlns:ds="http://schemas.openxmlformats.org/officeDocument/2006/customXml" ds:itemID="{93340DA4-3338-4C99-B497-DD98A64CD636}">
   <ds:schemaRefs>
-    <ds:schemaRef ds:uri="http://schemas.microsoft.com/sharepoint/v3/contenttype/forms"/>
+    <ds:schemaRef ds:uri="http://schemas.microsoft.com/office/2006/metadata/properties"/>
+    <ds:schemaRef ds:uri="http://schemas.microsoft.com/office/infopath/2007/PartnerControls"/>
+    <ds:schemaRef ds:uri="a1e7187b-45d7-4b0b-bba7-dc63b8bbb5b4"/>
+    <ds:schemaRef ds:uri="65b9d225-16ca-46f6-ae18-b6551cf021c0"/>
   </ds:schemaRefs>
 </ds:datastoreItem>
 </file>
</xml_diff>